<commit_message>
last corrections on (actually) final version.
</commit_message>
<xml_diff>
--- a/Aufgabe2/BSP_A2_HHH.docx
+++ b/Aufgabe2/BSP_A2_HHH.docx
@@ -1553,6 +1553,20 @@
       <w:pPr>
         <w:pStyle w:val="berschrift1"/>
       </w:pPr>
+      <w:r>
+        <w:t>Kommentar zu Abbildung f)</w:t>
+      </w:r>
+    </w:p>
+    <w:p>
+      <w:r>
+        <w:t>In der Abbildung (f) ist ein Overflow des Ringbuffers zu beobachten. Es wird also ein Element mehr rein geschrieben, als eigentlich vom Ringbuffer gehalten werden kann. Somit wird das älteste Element des Ringbuffer mit dem neuen Element</w:t>
+      </w:r>
+      <w:r>
+        <w:t xml:space="preserve"> </w:t>
+      </w:r>
+      <w:r>
+        <w:t>überschrieben. Sowohl In- als auch Out-Pointer werden dabei einen weiter gesetzt, um auf das nun älteste Element zu zeigen, um den „normalen“ Ablauf weiter zu betreiben.</w:t>
+      </w:r>
     </w:p>
     <w:p>
       <w:pPr>
@@ -1730,6 +1744,65 @@
       </w:r>
       <w:r>
         <w:t xml:space="preserve"> </w:t>
+      </w:r>
+      <w:r>
+        <w:t xml:space="preserve">Wird eine Schreiboperation auf </w:t>
+      </w:r>
+      <w:r>
+        <w:rPr>
+          <w:rFonts w:ascii="Courier New" w:hAnsi="Courier New" w:cs="Courier New"/>
+          <w:sz w:val="20"/>
+          <w:szCs w:val="20"/>
+        </w:rPr>
+        <w:t>RB</w:t>
+      </w:r>
+      <w:r>
+        <w:t xml:space="preserve"> </w:t>
+      </w:r>
+      <w:r>
+        <w:t xml:space="preserve">ausgeführt, wird im Anschluss </w:t>
+      </w:r>
+      <w:proofErr w:type="spellStart"/>
+      <w:r>
+        <w:rPr>
+          <w:rFonts w:ascii="Courier New" w:hAnsi="Courier New" w:cs="Courier New"/>
+          <w:sz w:val="20"/>
+          <w:szCs w:val="20"/>
+        </w:rPr>
+        <w:t>p_out</w:t>
+      </w:r>
+      <w:proofErr w:type="spellEnd"/>
+      <w:r>
+        <w:t xml:space="preserve"> auf die Adresse der nachfolgenden Speicherzelle gesetzt. Außerdem darf </w:t>
+      </w:r>
+      <w:proofErr w:type="spellStart"/>
+      <w:r>
+        <w:rPr>
+          <w:rFonts w:ascii="Courier New" w:hAnsi="Courier New" w:cs="Courier New"/>
+          <w:sz w:val="20"/>
+          <w:szCs w:val="20"/>
+        </w:rPr>
+        <w:t>p_in</w:t>
+      </w:r>
+      <w:proofErr w:type="spellEnd"/>
+      <w:r>
+        <w:t xml:space="preserve"> </w:t>
+      </w:r>
+      <w:r>
+        <w:t xml:space="preserve">nicht </w:t>
+      </w:r>
+      <w:proofErr w:type="spellStart"/>
+      <w:r>
+        <w:rPr>
+          <w:rFonts w:ascii="Courier New" w:hAnsi="Courier New" w:cs="Courier New"/>
+          <w:sz w:val="20"/>
+          <w:szCs w:val="20"/>
+        </w:rPr>
+        <w:t>p_out</w:t>
+      </w:r>
+      <w:proofErr w:type="spellEnd"/>
+      <w:r>
+        <w:t xml:space="preserve"> überholen, da sonst nicht gelesene Zeichen überschrieben würden. </w:t>
       </w:r>
       <w:r>
         <w:t xml:space="preserve">Ist einer der beiden Pointer im Begriff, durch eine Lese- bzw. Schreiboperation auf dem Ringbuffer, </w:t>
@@ -1842,10 +1915,10 @@
             <v:path o:extrusionok="f" gradientshapeok="t" o:connecttype="rect"/>
             <o:lock v:ext="edit" aspectratio="t"/>
           </v:shapetype>
-          <v:shape id="_x0000_i1025" type="#_x0000_t75" style="width:363.75pt;height:654.75pt" o:ole="">
+          <v:shape id="_x0000_i1025" type="#_x0000_t75" style="width:364.05pt;height:654.9pt" o:ole="">
             <v:imagedata r:id="rId8" o:title=""/>
           </v:shape>
-          <o:OLEObject Type="Embed" ProgID="Visio.Drawing.15" ShapeID="_x0000_i1025" DrawAspect="Content" ObjectID="_1476719527" r:id="rId9"/>
+          <o:OLEObject Type="Embed" ProgID="Visio.Drawing.15" ShapeID="_x0000_i1025" DrawAspect="Content" ObjectID="_1476721521" r:id="rId9"/>
         </w:object>
       </w:r>
     </w:p>
@@ -3137,7 +3210,7 @@
 </file>
 
 <file path=customXml/itemProps1.xml><?xml version="1.0" encoding="utf-8"?>
-<ds:datastoreItem xmlns:ds="http://schemas.openxmlformats.org/officeDocument/2006/customXml" ds:itemID="{DA78B7A3-3828-4BEE-BF9B-19AC7ED25C0B}">
+<ds:datastoreItem xmlns:ds="http://schemas.openxmlformats.org/officeDocument/2006/customXml" ds:itemID="{3A26C2B3-F378-4E01-9F23-30C3AEA86875}">
   <ds:schemaRefs>
     <ds:schemaRef ds:uri="http://schemas.openxmlformats.org/officeDocument/2006/bibliography"/>
   </ds:schemaRefs>

</xml_diff>